<commit_message>
:art: update docx template with more styles
</commit_message>
<xml_diff>
--- a/manuscript/conf/template.docx
+++ b/manuscript/conf/template.docx
@@ -6,42 +6,53 @@
       <w:pPr>
         <w:pStyle w:val="Title"/>
         <w:rPr>
-          <w:rFonts w:ascii="Times New Roman" w:hAnsi="Times New Roman" w:cs="Times New Roman"/>
+          <w:rFonts w:cs="Times New Roman"/>
+          <w:szCs w:val="32"/>
         </w:rPr>
       </w:pPr>
       <w:r>
         <w:rPr>
-          <w:rFonts w:ascii="Times New Roman" w:hAnsi="Times New Roman" w:cs="Times New Roman"/>
+          <w:rFonts w:cs="Times New Roman"/>
+          <w:szCs w:val="32"/>
         </w:rPr>
         <w:t>Forest Management Affect Colonization Credit, but not Extinction Debt, to Reduce Delayed Range Shifts under Climate Change</w:t>
       </w:r>
     </w:p>
     <w:p>
       <w:pPr>
-        <w:pStyle w:val="Author"/>
-        <w:rPr>
-          <w:rFonts w:ascii="Times New Roman" w:hAnsi="Times New Roman" w:cs="Times New Roman"/>
+        <w:rPr>
           <w:lang w:val="fr-CA"/>
         </w:rPr>
       </w:pPr>
       <w:r>
         <w:rPr>
-          <w:rFonts w:ascii="Times New Roman" w:hAnsi="Times New Roman" w:cs="Times New Roman"/>
           <w:lang w:val="fr-CA"/>
         </w:rPr>
-        <w:t>Willian Vieira, Isabelle Boulangeat, Marie-Hélène Brice, Robert Bradley, Dominique Gravel</w:t>
+        <w:t>Willian Vieira, Isabelle Boulangeat, Marie-</w:t>
+      </w:r>
+      <w:r>
+        <w:rPr>
+          <w:lang w:val="fr-CA"/>
+        </w:rPr>
+        <w:t>Hélène</w:t>
+      </w:r>
+      <w:r>
+        <w:rPr>
+          <w:lang w:val="fr-CA"/>
+        </w:rPr>
+        <w:t xml:space="preserve"> Brice, Robert Bradley, Dominique Gravel</w:t>
       </w:r>
     </w:p>
     <w:p>
       <w:pPr>
         <w:pStyle w:val="Date"/>
         <w:rPr>
-          <w:rFonts w:ascii="Times New Roman" w:hAnsi="Times New Roman" w:cs="Times New Roman"/>
+          <w:rFonts w:cs="Times New Roman"/>
         </w:rPr>
       </w:pPr>
       <w:r>
         <w:rPr>
-          <w:rFonts w:ascii="Times New Roman" w:hAnsi="Times New Roman" w:cs="Times New Roman"/>
+          <w:rFonts w:cs="Times New Roman"/>
         </w:rPr>
         <w:t xml:space="preserve">This manuscript was compiled on </w:t>
       </w:r>
@@ -57,12 +68,12 @@
       <w:pPr>
         <w:pStyle w:val="Abstract"/>
         <w:rPr>
-          <w:rFonts w:ascii="Times New Roman" w:hAnsi="Times New Roman" w:cs="Times New Roman"/>
+          <w:rFonts w:cs="Times New Roman"/>
         </w:rPr>
       </w:pPr>
       <w:r>
         <w:rPr>
-          <w:rFonts w:ascii="Times New Roman" w:hAnsi="Times New Roman" w:cs="Times New Roman"/>
+          <w:rFonts w:cs="Times New Roman"/>
         </w:rPr>
         <w:t>Abstract</w:t>
       </w:r>
@@ -71,13 +82,13 @@
       <w:pPr>
         <w:pStyle w:val="Heading1"/>
         <w:rPr>
-          <w:rFonts w:ascii="Times New Roman" w:hAnsi="Times New Roman" w:cs="Times New Roman"/>
+          <w:rFonts w:cs="Times New Roman"/>
         </w:rPr>
       </w:pPr>
       <w:bookmarkStart w:id="0" w:name="introduction"/>
       <w:r>
         <w:rPr>
-          <w:rFonts w:ascii="Times New Roman" w:hAnsi="Times New Roman" w:cs="Times New Roman"/>
+          <w:rFonts w:cs="Times New Roman"/>
         </w:rPr>
         <w:t>Introduction</w:t>
       </w:r>
@@ -87,19 +98,19 @@
       <w:pPr>
         <w:pStyle w:val="BodyText"/>
         <w:rPr>
-          <w:rFonts w:ascii="Times New Roman" w:hAnsi="Times New Roman" w:cs="Times New Roman"/>
+          <w:rFonts w:cs="Times New Roman"/>
           <w:lang w:val="en-CA"/>
         </w:rPr>
       </w:pPr>
       <w:r>
         <w:rPr>
-          <w:rFonts w:ascii="Times New Roman" w:hAnsi="Times New Roman" w:cs="Times New Roman"/>
+          <w:rFonts w:cs="Times New Roman"/>
         </w:rPr>
         <w:t>Body here.</w:t>
       </w:r>
       <w:r>
         <w:rPr>
-          <w:rFonts w:ascii="Times New Roman" w:hAnsi="Times New Roman" w:cs="Times New Roman"/>
+          <w:rFonts w:cs="Times New Roman"/>
           <w:lang w:val="en-CA"/>
         </w:rPr>
         <w:t xml:space="preserve"> </w:t>
@@ -109,18 +120,18 @@
       <w:pPr>
         <w:pStyle w:val="BodyText"/>
         <w:rPr>
-          <w:rFonts w:ascii="Times New Roman" w:hAnsi="Times New Roman" w:cs="Times New Roman"/>
+          <w:rFonts w:cs="Times New Roman"/>
         </w:rPr>
       </w:pPr>
       <w:r>
         <w:rPr>
-          <w:rFonts w:ascii="Times New Roman" w:hAnsi="Times New Roman" w:cs="Times New Roman"/>
+          <w:rFonts w:cs="Times New Roman"/>
         </w:rPr>
         <w:t>W</w:t>
       </w:r>
       <w:r>
         <w:rPr>
-          <w:rFonts w:ascii="Times New Roman" w:hAnsi="Times New Roman" w:cs="Times New Roman"/>
+          <w:rFonts w:cs="Times New Roman"/>
         </w:rPr>
         <w:t xml:space="preserve">arming temperature, and trees are expected to migrate hundreds of meters by the end of this century (Malcolm et al. </w:t>
       </w:r>
@@ -128,14 +139,14 @@
         <w:r>
           <w:rPr>
             <w:rStyle w:val="Hyperlink"/>
-            <w:rFonts w:ascii="Times New Roman" w:hAnsi="Times New Roman" w:cs="Times New Roman"/>
+            <w:rFonts w:cs="Times New Roman"/>
           </w:rPr>
           <w:t>2002</w:t>
         </w:r>
       </w:hyperlink>
       <w:r>
         <w:rPr>
-          <w:rFonts w:ascii="Times New Roman" w:hAnsi="Times New Roman" w:cs="Times New Roman"/>
+          <w:rFonts w:cs="Times New Roman"/>
         </w:rPr>
         <w:t xml:space="preserve">; Mckenney et al. </w:t>
       </w:r>
@@ -143,14 +154,14 @@
         <w:r>
           <w:rPr>
             <w:rStyle w:val="Hyperlink"/>
-            <w:rFonts w:ascii="Times New Roman" w:hAnsi="Times New Roman" w:cs="Times New Roman"/>
+            <w:rFonts w:cs="Times New Roman"/>
           </w:rPr>
           <w:t>2007</w:t>
         </w:r>
       </w:hyperlink>
       <w:r>
         <w:rPr>
-          <w:rFonts w:ascii="Times New Roman" w:hAnsi="Times New Roman" w:cs="Times New Roman"/>
+          <w:rFonts w:cs="Times New Roman"/>
         </w:rPr>
         <w:t>).</w:t>
       </w:r>
@@ -159,7 +170,7 @@
       <w:pPr>
         <w:pStyle w:val="BodyText"/>
         <w:rPr>
-          <w:rFonts w:ascii="Times New Roman" w:hAnsi="Times New Roman" w:cs="Times New Roman"/>
+          <w:rFonts w:cs="Times New Roman"/>
         </w:rPr>
       </w:pPr>
     </w:p>
@@ -175,18 +186,18 @@
       <w:pPr>
         <w:pStyle w:val="ImageCaption"/>
         <w:rPr>
-          <w:rFonts w:ascii="Times New Roman" w:hAnsi="Times New Roman" w:cs="Times New Roman"/>
+          <w:rFonts w:cs="Times New Roman"/>
         </w:rPr>
       </w:pPr>
       <w:r>
         <w:rPr>
-          <w:rFonts w:ascii="Times New Roman" w:hAnsi="Times New Roman" w:cs="Times New Roman"/>
+          <w:rFonts w:cs="Times New Roman"/>
         </w:rPr>
         <w:t xml:space="preserve">Conceptual hypothesis. The left panel is the result of the forest states at equilibrium with climate extracted from the State and Transition Model </w:t>
       </w:r>
       <w:r>
         <w:rPr>
-          <w:rFonts w:ascii="Times New Roman" w:hAnsi="Times New Roman" w:cs="Times New Roman"/>
+          <w:rFonts w:cs="Times New Roman"/>
         </w:rPr>
         <w:t>…</w:t>
       </w:r>
@@ -195,13 +206,13 @@
       <w:pPr>
         <w:pStyle w:val="Heading1"/>
         <w:rPr>
-          <w:rFonts w:ascii="Times New Roman" w:hAnsi="Times New Roman" w:cs="Times New Roman"/>
+          <w:rFonts w:cs="Times New Roman"/>
         </w:rPr>
       </w:pPr>
       <w:bookmarkStart w:id="1" w:name="methods"/>
       <w:r>
         <w:rPr>
-          <w:rFonts w:ascii="Times New Roman" w:hAnsi="Times New Roman" w:cs="Times New Roman"/>
+          <w:rFonts w:cs="Times New Roman"/>
         </w:rPr>
         <w:t>Methods</w:t>
       </w:r>
@@ -211,12 +222,12 @@
       <w:pPr>
         <w:pStyle w:val="Heading2"/>
         <w:rPr>
-          <w:rFonts w:ascii="Times New Roman" w:hAnsi="Times New Roman" w:cs="Times New Roman"/>
+          <w:rFonts w:cs="Times New Roman"/>
         </w:rPr>
       </w:pPr>
       <w:r>
         <w:rPr>
-          <w:rFonts w:ascii="Times New Roman" w:hAnsi="Times New Roman" w:cs="Times New Roman"/>
+          <w:rFonts w:cs="Times New Roman"/>
         </w:rPr>
         <w:t>Equations</w:t>
       </w:r>
@@ -225,7 +236,7 @@
       <w:pPr>
         <w:pStyle w:val="BodyText"/>
         <w:rPr>
-          <w:rFonts w:ascii="Times New Roman" w:hAnsi="Times New Roman" w:cs="Times New Roman"/>
+          <w:rFonts w:cs="Times New Roman"/>
         </w:rPr>
       </w:pPr>
       <m:oMathPara>
@@ -517,12 +528,12 @@
       <w:pPr>
         <w:pStyle w:val="Heading2"/>
         <w:rPr>
-          <w:rFonts w:ascii="Times New Roman" w:hAnsi="Times New Roman" w:cs="Times New Roman"/>
+          <w:rFonts w:cs="Times New Roman"/>
         </w:rPr>
       </w:pPr>
       <w:r>
         <w:rPr>
-          <w:rFonts w:ascii="Times New Roman" w:hAnsi="Times New Roman" w:cs="Times New Roman"/>
+          <w:rFonts w:cs="Times New Roman"/>
         </w:rPr>
         <w:lastRenderedPageBreak/>
         <w:t>Tables</w:t>
@@ -532,7 +543,7 @@
       <w:pPr>
         <w:pStyle w:val="BodyText"/>
         <w:rPr>
-          <w:rFonts w:ascii="Times New Roman" w:hAnsi="Times New Roman" w:cs="Times New Roman"/>
+          <w:rFonts w:cs="Times New Roman"/>
         </w:rPr>
       </w:pPr>
     </w:p>
@@ -1330,7 +1341,7 @@
       <w:pPr>
         <w:pStyle w:val="BodyText"/>
         <w:rPr>
-          <w:rFonts w:ascii="Times New Roman" w:hAnsi="Times New Roman" w:cs="Times New Roman"/>
+          <w:rFonts w:cs="Times New Roman"/>
         </w:rPr>
       </w:pPr>
     </w:p>
@@ -1338,13 +1349,13 @@
       <w:pPr>
         <w:pStyle w:val="Heading1"/>
         <w:rPr>
-          <w:rFonts w:ascii="Times New Roman" w:hAnsi="Times New Roman" w:cs="Times New Roman"/>
+          <w:rFonts w:cs="Times New Roman"/>
         </w:rPr>
       </w:pPr>
       <w:bookmarkStart w:id="3" w:name="references"/>
       <w:r>
         <w:rPr>
-          <w:rFonts w:ascii="Times New Roman" w:hAnsi="Times New Roman" w:cs="Times New Roman"/>
+          <w:rFonts w:cs="Times New Roman"/>
         </w:rPr>
         <w:t>References</w:t>
       </w:r>
@@ -1382,7 +1393,7 @@
         <w:r>
           <w:rPr>
             <w:rStyle w:val="Hyperlink"/>
-            <w:rFonts w:ascii="Times New Roman" w:hAnsi="Times New Roman" w:cs="Times New Roman"/>
+            <w:rFonts w:cs="Times New Roman"/>
           </w:rPr>
           <w:t>https://doi.org/10.1111/j.1752-4571.2007.00013.x</w:t>
         </w:r>
@@ -1400,7 +1411,17 @@
       <w:pPr>
         <w:pStyle w:val="ImageCaption"/>
         <w:rPr>
-          <w:rFonts w:ascii="Times New Roman" w:hAnsi="Times New Roman" w:cs="Times New Roman"/>
+          <w:rFonts w:cs="Times New Roman"/>
+        </w:rPr>
+      </w:pPr>
+    </w:p>
+    <w:p>
+      <w:pPr>
+        <w:pStyle w:val="ImageCaption"/>
+        <w:rPr>
+          <w:rFonts w:cs="Times New Roman"/>
+          <w:sz w:val="21"/>
+          <w:szCs w:val="21"/>
         </w:rPr>
       </w:pPr>
     </w:p>
@@ -1464,7 +1485,7 @@
   <w:abstractNum w:abstractNumId="0" w15:restartNumberingAfterBreak="0">
     <w:nsid w:val="FFFFFF7C"/>
     <w:multiLevelType w:val="singleLevel"/>
-    <w:tmpl w:val="93989E04"/>
+    <w:tmpl w:val="12269956"/>
     <w:lvl w:ilvl="0">
       <w:start w:val="1"/>
       <w:numFmt w:val="decimal"/>
@@ -1481,7 +1502,7 @@
   <w:abstractNum w:abstractNumId="1" w15:restartNumberingAfterBreak="0">
     <w:nsid w:val="FFFFFF7D"/>
     <w:multiLevelType w:val="singleLevel"/>
-    <w:tmpl w:val="7EC2642A"/>
+    <w:tmpl w:val="12F6D714"/>
     <w:lvl w:ilvl="0">
       <w:start w:val="1"/>
       <w:numFmt w:val="decimal"/>
@@ -1498,7 +1519,7 @@
   <w:abstractNum w:abstractNumId="2" w15:restartNumberingAfterBreak="0">
     <w:nsid w:val="FFFFFF7E"/>
     <w:multiLevelType w:val="singleLevel"/>
-    <w:tmpl w:val="1772B794"/>
+    <w:tmpl w:val="B7CA46CA"/>
     <w:lvl w:ilvl="0">
       <w:start w:val="1"/>
       <w:numFmt w:val="decimal"/>
@@ -1515,7 +1536,7 @@
   <w:abstractNum w:abstractNumId="3" w15:restartNumberingAfterBreak="0">
     <w:nsid w:val="FFFFFF7F"/>
     <w:multiLevelType w:val="singleLevel"/>
-    <w:tmpl w:val="62B403F6"/>
+    <w:tmpl w:val="32C62F30"/>
     <w:lvl w:ilvl="0">
       <w:start w:val="1"/>
       <w:numFmt w:val="decimal"/>
@@ -1532,7 +1553,7 @@
   <w:abstractNum w:abstractNumId="4" w15:restartNumberingAfterBreak="0">
     <w:nsid w:val="FFFFFF80"/>
     <w:multiLevelType w:val="singleLevel"/>
-    <w:tmpl w:val="42C62FD0"/>
+    <w:tmpl w:val="DB665B8C"/>
     <w:lvl w:ilvl="0">
       <w:start w:val="1"/>
       <w:numFmt w:val="bullet"/>
@@ -1552,7 +1573,7 @@
   <w:abstractNum w:abstractNumId="5" w15:restartNumberingAfterBreak="0">
     <w:nsid w:val="FFFFFF81"/>
     <w:multiLevelType w:val="singleLevel"/>
-    <w:tmpl w:val="06564DEA"/>
+    <w:tmpl w:val="5DE8E830"/>
     <w:lvl w:ilvl="0">
       <w:start w:val="1"/>
       <w:numFmt w:val="bullet"/>
@@ -1572,7 +1593,7 @@
   <w:abstractNum w:abstractNumId="6" w15:restartNumberingAfterBreak="0">
     <w:nsid w:val="FFFFFF82"/>
     <w:multiLevelType w:val="singleLevel"/>
-    <w:tmpl w:val="87A066B8"/>
+    <w:tmpl w:val="393AD3E8"/>
     <w:lvl w:ilvl="0">
       <w:start w:val="1"/>
       <w:numFmt w:val="bullet"/>
@@ -1592,7 +1613,7 @@
   <w:abstractNum w:abstractNumId="7" w15:restartNumberingAfterBreak="0">
     <w:nsid w:val="FFFFFF83"/>
     <w:multiLevelType w:val="singleLevel"/>
-    <w:tmpl w:val="A70AB6B4"/>
+    <w:tmpl w:val="E7CAEEE8"/>
     <w:lvl w:ilvl="0">
       <w:start w:val="1"/>
       <w:numFmt w:val="bullet"/>
@@ -1612,7 +1633,7 @@
   <w:abstractNum w:abstractNumId="8" w15:restartNumberingAfterBreak="0">
     <w:nsid w:val="FFFFFF88"/>
     <w:multiLevelType w:val="singleLevel"/>
-    <w:tmpl w:val="650A861C"/>
+    <w:tmpl w:val="BE6CAD10"/>
     <w:lvl w:ilvl="0">
       <w:start w:val="1"/>
       <w:numFmt w:val="decimal"/>
@@ -1629,7 +1650,7 @@
   <w:abstractNum w:abstractNumId="9" w15:restartNumberingAfterBreak="0">
     <w:nsid w:val="FFFFFF89"/>
     <w:multiLevelType w:val="singleLevel"/>
-    <w:tmpl w:val="75CC6D82"/>
+    <w:tmpl w:val="E362CB9E"/>
     <w:lvl w:ilvl="0">
       <w:start w:val="1"/>
       <w:numFmt w:val="bullet"/>
@@ -2150,7 +2171,7 @@
     <w:next w:val="BodyText"/>
     <w:uiPriority w:val="9"/>
     <w:qFormat/>
-    <w:rsid w:val="009E5798"/>
+    <w:rsid w:val="003A5463"/>
     <w:pPr>
       <w:keepNext/>
       <w:keepLines/>
@@ -2158,7 +2179,7 @@
       <w:outlineLvl w:val="0"/>
     </w:pPr>
     <w:rPr>
-      <w:rFonts w:ascii="Latin Modern Roman 9" w:eastAsiaTheme="majorEastAsia" w:hAnsi="Latin Modern Roman 9" w:cstheme="majorBidi"/>
+      <w:rFonts w:ascii="Times New Roman" w:eastAsiaTheme="majorEastAsia" w:hAnsi="Times New Roman" w:cstheme="majorBidi"/>
       <w:b/>
       <w:bCs/>
       <w:color w:val="000000" w:themeColor="text1"/>
@@ -2173,7 +2194,7 @@
     <w:uiPriority w:val="9"/>
     <w:unhideWhenUsed/>
     <w:qFormat/>
-    <w:rsid w:val="00116B83"/>
+    <w:rsid w:val="003A5463"/>
     <w:pPr>
       <w:keepNext/>
       <w:keepLines/>
@@ -2181,7 +2202,7 @@
       <w:outlineLvl w:val="1"/>
     </w:pPr>
     <w:rPr>
-      <w:rFonts w:ascii="Latin Modern Roman 9" w:eastAsiaTheme="majorEastAsia" w:hAnsi="Latin Modern Roman 9" w:cstheme="majorBidi"/>
+      <w:rFonts w:ascii="Times New Roman" w:eastAsiaTheme="majorEastAsia" w:hAnsi="Times New Roman" w:cstheme="majorBidi"/>
       <w:b/>
       <w:bCs/>
       <w:color w:val="000000" w:themeColor="text1"/>
@@ -2196,7 +2217,7 @@
     <w:uiPriority w:val="9"/>
     <w:unhideWhenUsed/>
     <w:qFormat/>
-    <w:rsid w:val="00116B83"/>
+    <w:rsid w:val="003A5463"/>
     <w:pPr>
       <w:keepNext/>
       <w:keepLines/>
@@ -2204,7 +2225,7 @@
       <w:outlineLvl w:val="2"/>
     </w:pPr>
     <w:rPr>
-      <w:rFonts w:ascii="Latin Modern Roman 9" w:eastAsiaTheme="majorEastAsia" w:hAnsi="Latin Modern Roman 9" w:cstheme="majorBidi"/>
+      <w:rFonts w:ascii="Times New Roman" w:eastAsiaTheme="majorEastAsia" w:hAnsi="Times New Roman" w:cstheme="majorBidi"/>
       <w:b/>
       <w:bCs/>
       <w:color w:val="000000" w:themeColor="text1"/>
@@ -2357,13 +2378,13 @@
     <w:basedOn w:val="Normal"/>
     <w:link w:val="BodyTextChar"/>
     <w:qFormat/>
-    <w:rsid w:val="00116B83"/>
+    <w:rsid w:val="00FE0A7B"/>
     <w:pPr>
       <w:spacing w:before="180" w:after="0" w:line="300" w:lineRule="auto"/>
       <w:jc w:val="both"/>
     </w:pPr>
     <w:rPr>
-      <w:rFonts w:ascii="Latin Modern Roman 9" w:hAnsi="Latin Modern Roman 9"/>
+      <w:rFonts w:ascii="Times New Roman" w:hAnsi="Times New Roman"/>
     </w:rPr>
   </w:style>
   <w:style w:type="paragraph" w:customStyle="1" w:styleId="FirstParagraph">
@@ -2386,7 +2407,7 @@
     <w:basedOn w:val="Normal"/>
     <w:next w:val="BodyText"/>
     <w:qFormat/>
-    <w:rsid w:val="009E5798"/>
+    <w:rsid w:val="001B1340"/>
     <w:pPr>
       <w:keepNext/>
       <w:keepLines/>
@@ -2394,7 +2415,7 @@
       <w:jc w:val="center"/>
     </w:pPr>
     <w:rPr>
-      <w:rFonts w:ascii="Latin Modern Roman 9" w:eastAsiaTheme="majorEastAsia" w:hAnsi="Latin Modern Roman 9" w:cstheme="majorBidi"/>
+      <w:rFonts w:ascii="Times New Roman" w:eastAsiaTheme="majorEastAsia" w:hAnsi="Times New Roman" w:cstheme="majorBidi"/>
       <w:b/>
       <w:bCs/>
       <w:color w:val="000000" w:themeColor="text1"/>
@@ -2419,28 +2440,28 @@
     <w:name w:val="Author"/>
     <w:next w:val="BodyText"/>
     <w:qFormat/>
-    <w:rsid w:val="009E5798"/>
+    <w:rsid w:val="001A792D"/>
     <w:pPr>
       <w:keepNext/>
       <w:keepLines/>
       <w:jc w:val="center"/>
     </w:pPr>
     <w:rPr>
-      <w:rFonts w:ascii="Latin Modern Roman 9" w:hAnsi="Latin Modern Roman 9"/>
+      <w:rFonts w:ascii="Times New Roman" w:hAnsi="Times New Roman"/>
     </w:rPr>
   </w:style>
   <w:style w:type="paragraph" w:styleId="Date">
     <w:name w:val="Date"/>
     <w:next w:val="BodyText"/>
     <w:qFormat/>
-    <w:rsid w:val="009E5798"/>
+    <w:rsid w:val="003A5463"/>
     <w:pPr>
       <w:keepNext/>
       <w:keepLines/>
       <w:jc w:val="center"/>
     </w:pPr>
     <w:rPr>
-      <w:rFonts w:ascii="Latin Modern Roman 9" w:hAnsi="Latin Modern Roman 9"/>
+      <w:rFonts w:ascii="Times New Roman" w:hAnsi="Times New Roman"/>
     </w:rPr>
   </w:style>
   <w:style w:type="paragraph" w:customStyle="1" w:styleId="Abstract">
@@ -2448,13 +2469,16 @@
     <w:basedOn w:val="Normal"/>
     <w:next w:val="BodyText"/>
     <w:qFormat/>
+    <w:rsid w:val="00FE0A7B"/>
     <w:pPr>
       <w:keepNext/>
       <w:keepLines/>
       <w:spacing w:before="300" w:after="300"/>
+      <w:jc w:val="both"/>
     </w:pPr>
     <w:rPr>
-      <w:sz w:val="20"/>
+      <w:rFonts w:ascii="Times New Roman" w:hAnsi="Times New Roman"/>
+      <w:sz w:val="22"/>
       <w:szCs w:val="20"/>
     </w:rPr>
   </w:style>
@@ -2491,6 +2515,10 @@
     <w:uiPriority w:val="9"/>
     <w:unhideWhenUsed/>
     <w:qFormat/>
+    <w:rsid w:val="003A5463"/>
+    <w:rPr>
+      <w:rFonts w:ascii="Times New Roman" w:hAnsi="Times New Roman"/>
+    </w:rPr>
   </w:style>
   <w:style w:type="table" w:customStyle="1" w:styleId="Table">
     <w:name w:val="Table"/>
@@ -2528,10 +2556,12 @@
     <w:name w:val="caption"/>
     <w:basedOn w:val="Normal"/>
     <w:link w:val="CaptionChar"/>
+    <w:rsid w:val="00AF40D5"/>
     <w:pPr>
       <w:spacing w:after="120"/>
     </w:pPr>
     <w:rPr>
+      <w:rFonts w:ascii="Times New Roman" w:hAnsi="Times New Roman"/>
       <w:i/>
     </w:rPr>
   </w:style>
@@ -2545,11 +2575,13 @@
   <w:style w:type="paragraph" w:customStyle="1" w:styleId="ImageCaption">
     <w:name w:val="Image Caption"/>
     <w:basedOn w:val="Caption"/>
-    <w:rsid w:val="00DC29E0"/>
-    <w:rPr>
-      <w:rFonts w:ascii="Latin Modern Roman 9" w:hAnsi="Latin Modern Roman 9"/>
+    <w:rsid w:val="00103930"/>
+    <w:pPr>
+      <w:jc w:val="both"/>
+    </w:pPr>
+    <w:rPr>
       <w:i w:val="0"/>
-      <w:sz w:val="21"/>
+      <w:sz w:val="22"/>
     </w:rPr>
   </w:style>
   <w:style w:type="paragraph" w:customStyle="1" w:styleId="Figure">
@@ -2568,7 +2600,7 @@
   <w:style w:type="paragraph" w:customStyle="1" w:styleId="CaptionedFigure">
     <w:name w:val="Captioned Figure"/>
     <w:basedOn w:val="Figure"/>
-    <w:rsid w:val="006E26B2"/>
+    <w:rsid w:val="00D95103"/>
     <w:pPr>
       <w:keepNext/>
       <w:jc w:val="center"/>
@@ -2578,6 +2610,11 @@
     <w:name w:val="Caption Char"/>
     <w:basedOn w:val="DefaultParagraphFont"/>
     <w:link w:val="Caption"/>
+    <w:rsid w:val="00AF40D5"/>
+    <w:rPr>
+      <w:rFonts w:ascii="Times New Roman" w:hAnsi="Times New Roman"/>
+      <w:i/>
+    </w:rPr>
   </w:style>
   <w:style w:type="character" w:customStyle="1" w:styleId="VerbatimChar">
     <w:name w:val="Verbatim Char"/>
@@ -2585,6 +2622,7 @@
     <w:link w:val="SourceCode"/>
     <w:rPr>
       <w:rFonts w:ascii="Consolas" w:hAnsi="Consolas"/>
+      <w:i/>
       <w:sz w:val="22"/>
     </w:rPr>
   </w:style>
@@ -2592,16 +2630,20 @@
     <w:name w:val="footnote reference"/>
     <w:basedOn w:val="CaptionChar"/>
     <w:rPr>
+      <w:rFonts w:ascii="Times New Roman" w:hAnsi="Times New Roman"/>
+      <w:i/>
       <w:vertAlign w:val="superscript"/>
     </w:rPr>
   </w:style>
   <w:style w:type="character" w:styleId="Hyperlink">
     <w:name w:val="Hyperlink"/>
     <w:basedOn w:val="CaptionChar"/>
-    <w:rsid w:val="006D5FF3"/>
-    <w:rPr>
-      <w:rFonts w:ascii="Latin Modern Roman 9" w:hAnsi="Latin Modern Roman 9"/>
-      <w:color w:val="4F81BD" w:themeColor="accent1"/>
+    <w:rsid w:val="008D752F"/>
+    <w:rPr>
+      <w:rFonts w:ascii="Times New Roman" w:hAnsi="Times New Roman"/>
+      <w:i w:val="0"/>
+      <w:color w:val="17432F"/>
+      <w:sz w:val="24"/>
     </w:rPr>
   </w:style>
   <w:style w:type="paragraph" w:styleId="TOCHeading">
@@ -2636,6 +2678,7 @@
     <w:rPr>
       <w:rFonts w:ascii="Consolas" w:hAnsi="Consolas"/>
       <w:b/>
+      <w:i/>
       <w:color w:val="204A87"/>
       <w:sz w:val="22"/>
       <w:shd w:val="clear" w:color="auto" w:fill="F8F8F8"/>
@@ -2646,6 +2689,7 @@
     <w:basedOn w:val="VerbatimChar"/>
     <w:rPr>
       <w:rFonts w:ascii="Consolas" w:hAnsi="Consolas"/>
+      <w:i/>
       <w:color w:val="204A87"/>
       <w:sz w:val="22"/>
       <w:shd w:val="clear" w:color="auto" w:fill="F8F8F8"/>
@@ -2656,6 +2700,7 @@
     <w:basedOn w:val="VerbatimChar"/>
     <w:rPr>
       <w:rFonts w:ascii="Consolas" w:hAnsi="Consolas"/>
+      <w:i/>
       <w:color w:val="0000CF"/>
       <w:sz w:val="22"/>
       <w:shd w:val="clear" w:color="auto" w:fill="F8F8F8"/>
@@ -2666,6 +2711,7 @@
     <w:basedOn w:val="VerbatimChar"/>
     <w:rPr>
       <w:rFonts w:ascii="Consolas" w:hAnsi="Consolas"/>
+      <w:i/>
       <w:color w:val="0000CF"/>
       <w:sz w:val="22"/>
       <w:shd w:val="clear" w:color="auto" w:fill="F8F8F8"/>
@@ -2676,6 +2722,7 @@
     <w:basedOn w:val="VerbatimChar"/>
     <w:rPr>
       <w:rFonts w:ascii="Consolas" w:hAnsi="Consolas"/>
+      <w:i/>
       <w:color w:val="0000CF"/>
       <w:sz w:val="22"/>
       <w:shd w:val="clear" w:color="auto" w:fill="F8F8F8"/>
@@ -2686,6 +2733,7 @@
     <w:basedOn w:val="VerbatimChar"/>
     <w:rPr>
       <w:rFonts w:ascii="Consolas" w:hAnsi="Consolas"/>
+      <w:i/>
       <w:color w:val="000000"/>
       <w:sz w:val="22"/>
       <w:shd w:val="clear" w:color="auto" w:fill="F8F8F8"/>
@@ -2696,6 +2744,7 @@
     <w:basedOn w:val="VerbatimChar"/>
     <w:rPr>
       <w:rFonts w:ascii="Consolas" w:hAnsi="Consolas"/>
+      <w:i/>
       <w:color w:val="4E9A06"/>
       <w:sz w:val="22"/>
       <w:shd w:val="clear" w:color="auto" w:fill="F8F8F8"/>
@@ -2706,6 +2755,7 @@
     <w:basedOn w:val="VerbatimChar"/>
     <w:rPr>
       <w:rFonts w:ascii="Consolas" w:hAnsi="Consolas"/>
+      <w:i/>
       <w:color w:val="000000"/>
       <w:sz w:val="22"/>
       <w:shd w:val="clear" w:color="auto" w:fill="F8F8F8"/>
@@ -2716,6 +2766,7 @@
     <w:basedOn w:val="VerbatimChar"/>
     <w:rPr>
       <w:rFonts w:ascii="Consolas" w:hAnsi="Consolas"/>
+      <w:i/>
       <w:color w:val="4E9A06"/>
       <w:sz w:val="22"/>
       <w:shd w:val="clear" w:color="auto" w:fill="F8F8F8"/>
@@ -2726,6 +2777,7 @@
     <w:basedOn w:val="VerbatimChar"/>
     <w:rPr>
       <w:rFonts w:ascii="Consolas" w:hAnsi="Consolas"/>
+      <w:i/>
       <w:color w:val="4E9A06"/>
       <w:sz w:val="22"/>
       <w:shd w:val="clear" w:color="auto" w:fill="F8F8F8"/>
@@ -2736,6 +2788,7 @@
     <w:basedOn w:val="VerbatimChar"/>
     <w:rPr>
       <w:rFonts w:ascii="Consolas" w:hAnsi="Consolas"/>
+      <w:i/>
       <w:color w:val="4E9A06"/>
       <w:sz w:val="22"/>
       <w:shd w:val="clear" w:color="auto" w:fill="F8F8F8"/>
@@ -2746,6 +2799,7 @@
     <w:basedOn w:val="VerbatimChar"/>
     <w:rPr>
       <w:rFonts w:ascii="Consolas" w:hAnsi="Consolas"/>
+      <w:i/>
       <w:sz w:val="22"/>
       <w:shd w:val="clear" w:color="auto" w:fill="F8F8F8"/>
     </w:rPr>
@@ -2755,7 +2809,7 @@
     <w:basedOn w:val="VerbatimChar"/>
     <w:rPr>
       <w:rFonts w:ascii="Consolas" w:hAnsi="Consolas"/>
-      <w:i/>
+      <w:i w:val="0"/>
       <w:color w:val="8F5902"/>
       <w:sz w:val="22"/>
       <w:shd w:val="clear" w:color="auto" w:fill="F8F8F8"/>
@@ -2767,7 +2821,7 @@
     <w:rPr>
       <w:rFonts w:ascii="Consolas" w:hAnsi="Consolas"/>
       <w:b/>
-      <w:i/>
+      <w:i w:val="0"/>
       <w:color w:val="8F5902"/>
       <w:sz w:val="22"/>
       <w:shd w:val="clear" w:color="auto" w:fill="F8F8F8"/>
@@ -2779,7 +2833,7 @@
     <w:rPr>
       <w:rFonts w:ascii="Consolas" w:hAnsi="Consolas"/>
       <w:b/>
-      <w:i/>
+      <w:i w:val="0"/>
       <w:color w:val="8F5902"/>
       <w:sz w:val="22"/>
       <w:shd w:val="clear" w:color="auto" w:fill="F8F8F8"/>
@@ -2791,7 +2845,7 @@
     <w:rPr>
       <w:rFonts w:ascii="Consolas" w:hAnsi="Consolas"/>
       <w:b/>
-      <w:i/>
+      <w:i w:val="0"/>
       <w:color w:val="8F5902"/>
       <w:sz w:val="22"/>
       <w:shd w:val="clear" w:color="auto" w:fill="F8F8F8"/>
@@ -2802,6 +2856,7 @@
     <w:basedOn w:val="VerbatimChar"/>
     <w:rPr>
       <w:rFonts w:ascii="Consolas" w:hAnsi="Consolas"/>
+      <w:i/>
       <w:color w:val="8F5902"/>
       <w:sz w:val="22"/>
       <w:shd w:val="clear" w:color="auto" w:fill="F8F8F8"/>
@@ -2812,6 +2867,7 @@
     <w:basedOn w:val="VerbatimChar"/>
     <w:rPr>
       <w:rFonts w:ascii="Consolas" w:hAnsi="Consolas"/>
+      <w:i/>
       <w:color w:val="000000"/>
       <w:sz w:val="22"/>
       <w:shd w:val="clear" w:color="auto" w:fill="F8F8F8"/>
@@ -2822,6 +2878,7 @@
     <w:basedOn w:val="VerbatimChar"/>
     <w:rPr>
       <w:rFonts w:ascii="Consolas" w:hAnsi="Consolas"/>
+      <w:i/>
       <w:color w:val="000000"/>
       <w:sz w:val="22"/>
       <w:shd w:val="clear" w:color="auto" w:fill="F8F8F8"/>
@@ -2833,6 +2890,7 @@
     <w:rPr>
       <w:rFonts w:ascii="Consolas" w:hAnsi="Consolas"/>
       <w:b/>
+      <w:i/>
       <w:color w:val="204A87"/>
       <w:sz w:val="22"/>
       <w:shd w:val="clear" w:color="auto" w:fill="F8F8F8"/>
@@ -2844,6 +2902,7 @@
     <w:rPr>
       <w:rFonts w:ascii="Consolas" w:hAnsi="Consolas"/>
       <w:b/>
+      <w:i/>
       <w:color w:val="CE5C00"/>
       <w:sz w:val="22"/>
       <w:shd w:val="clear" w:color="auto" w:fill="F8F8F8"/>
@@ -2854,6 +2913,7 @@
     <w:basedOn w:val="VerbatimChar"/>
     <w:rPr>
       <w:rFonts w:ascii="Consolas" w:hAnsi="Consolas"/>
+      <w:i/>
       <w:sz w:val="22"/>
       <w:shd w:val="clear" w:color="auto" w:fill="F8F8F8"/>
     </w:rPr>
@@ -2863,6 +2923,7 @@
     <w:basedOn w:val="VerbatimChar"/>
     <w:rPr>
       <w:rFonts w:ascii="Consolas" w:hAnsi="Consolas"/>
+      <w:i/>
       <w:sz w:val="22"/>
       <w:shd w:val="clear" w:color="auto" w:fill="F8F8F8"/>
     </w:rPr>
@@ -2872,7 +2933,7 @@
     <w:basedOn w:val="VerbatimChar"/>
     <w:rPr>
       <w:rFonts w:ascii="Consolas" w:hAnsi="Consolas"/>
-      <w:i/>
+      <w:i w:val="0"/>
       <w:color w:val="8F5902"/>
       <w:sz w:val="22"/>
       <w:shd w:val="clear" w:color="auto" w:fill="F8F8F8"/>
@@ -2883,6 +2944,7 @@
     <w:basedOn w:val="VerbatimChar"/>
     <w:rPr>
       <w:rFonts w:ascii="Consolas" w:hAnsi="Consolas"/>
+      <w:i/>
       <w:color w:val="C4A000"/>
       <w:sz w:val="22"/>
       <w:shd w:val="clear" w:color="auto" w:fill="F8F8F8"/>
@@ -2893,6 +2955,7 @@
     <w:basedOn w:val="VerbatimChar"/>
     <w:rPr>
       <w:rFonts w:ascii="Consolas" w:hAnsi="Consolas"/>
+      <w:i/>
       <w:sz w:val="22"/>
       <w:shd w:val="clear" w:color="auto" w:fill="F8F8F8"/>
     </w:rPr>
@@ -2903,7 +2966,7 @@
     <w:rPr>
       <w:rFonts w:ascii="Consolas" w:hAnsi="Consolas"/>
       <w:b/>
-      <w:i/>
+      <w:i w:val="0"/>
       <w:color w:val="8F5902"/>
       <w:sz w:val="22"/>
       <w:shd w:val="clear" w:color="auto" w:fill="F8F8F8"/>
@@ -2915,7 +2978,7 @@
     <w:rPr>
       <w:rFonts w:ascii="Consolas" w:hAnsi="Consolas"/>
       <w:b/>
-      <w:i/>
+      <w:i w:val="0"/>
       <w:color w:val="8F5902"/>
       <w:sz w:val="22"/>
       <w:shd w:val="clear" w:color="auto" w:fill="F8F8F8"/>
@@ -2926,6 +2989,7 @@
     <w:basedOn w:val="VerbatimChar"/>
     <w:rPr>
       <w:rFonts w:ascii="Consolas" w:hAnsi="Consolas"/>
+      <w:i/>
       <w:color w:val="EF2929"/>
       <w:sz w:val="22"/>
       <w:shd w:val="clear" w:color="auto" w:fill="F8F8F8"/>
@@ -2937,6 +3001,7 @@
     <w:rPr>
       <w:rFonts w:ascii="Consolas" w:hAnsi="Consolas"/>
       <w:b/>
+      <w:i/>
       <w:color w:val="A40000"/>
       <w:sz w:val="22"/>
       <w:shd w:val="clear" w:color="auto" w:fill="F8F8F8"/>
@@ -2947,6 +3012,7 @@
     <w:basedOn w:val="VerbatimChar"/>
     <w:rPr>
       <w:rFonts w:ascii="Consolas" w:hAnsi="Consolas"/>
+      <w:i/>
       <w:sz w:val="22"/>
       <w:shd w:val="clear" w:color="auto" w:fill="F8F8F8"/>
     </w:rPr>
@@ -2956,10 +3022,10 @@
     <w:basedOn w:val="DefaultParagraphFont"/>
     <w:semiHidden/>
     <w:unhideWhenUsed/>
-    <w:rsid w:val="00073B42"/>
+    <w:rsid w:val="00CC5676"/>
     <w:rPr>
       <w:rFonts w:ascii="Latin Modern Roman 9" w:hAnsi="Latin Modern Roman 9"/>
-      <w:sz w:val="16"/>
+      <w:sz w:val="14"/>
     </w:rPr>
   </w:style>
   <w:style w:type="character" w:styleId="FollowedHyperlink">
@@ -2977,9 +3043,9 @@
     <w:name w:val="Body Text Char"/>
     <w:basedOn w:val="DefaultParagraphFont"/>
     <w:link w:val="BodyText"/>
-    <w:rsid w:val="00073B42"/>
-    <w:rPr>
-      <w:rFonts w:ascii="Latin Modern Roman 9" w:hAnsi="Latin Modern Roman 9"/>
+    <w:rsid w:val="00FE0A7B"/>
+    <w:rPr>
+      <w:rFonts w:ascii="Times New Roman" w:hAnsi="Times New Roman"/>
     </w:rPr>
   </w:style>
   <w:style w:type="table" w:customStyle="1" w:styleId="Table1">
@@ -3009,6 +3075,16 @@
     </w:pPr>
     <w:rPr>
       <w:i/>
+    </w:rPr>
+  </w:style>
+  <w:style w:type="character" w:styleId="IntenseEmphasis">
+    <w:name w:val="Intense Emphasis"/>
+    <w:basedOn w:val="DefaultParagraphFont"/>
+    <w:rsid w:val="00CC5676"/>
+    <w:rPr>
+      <w:i w:val="0"/>
+      <w:iCs/>
+      <w:color w:val="4F81BD" w:themeColor="accent1"/>
     </w:rPr>
   </w:style>
 </w:styles>

</xml_diff>

<commit_message>
:art: enhance word template
</commit_message>
<xml_diff>
--- a/manuscript/conf/template.docx
+++ b/manuscript/conf/template.docx
@@ -20,6 +20,7 @@
     </w:p>
     <w:p>
       <w:pPr>
+        <w:pStyle w:val="Author"/>
         <w:rPr>
           <w:lang w:val="fr-CA"/>
         </w:rPr>
@@ -99,7 +100,6 @@
         <w:pStyle w:val="BodyText"/>
         <w:rPr>
           <w:rFonts w:cs="Times New Roman"/>
-          <w:lang w:val="en-CA"/>
         </w:rPr>
       </w:pPr>
       <w:r>
@@ -107,13 +107,6 @@
           <w:rFonts w:cs="Times New Roman"/>
         </w:rPr>
         <w:t>Body here.</w:t>
-      </w:r>
-      <w:r>
-        <w:rPr>
-          <w:rFonts w:cs="Times New Roman"/>
-          <w:lang w:val="en-CA"/>
-        </w:rPr>
-        <w:t xml:space="preserve"> </w:t>
       </w:r>
     </w:p>
     <w:p>
@@ -1365,27 +1358,27 @@
       <w:pPr>
         <w:pStyle w:val="Bibliography"/>
         <w:rPr>
-          <w:rFonts w:ascii="Times New Roman" w:hAnsi="Times New Roman" w:cs="Times New Roman"/>
+          <w:rFonts w:cs="Times New Roman"/>
         </w:rPr>
       </w:pPr>
       <w:bookmarkStart w:id="4" w:name="ref-Aitken2008"/>
       <w:bookmarkStart w:id="5" w:name="refs"/>
       <w:r>
         <w:rPr>
-          <w:rFonts w:ascii="Times New Roman" w:hAnsi="Times New Roman" w:cs="Times New Roman"/>
+          <w:rFonts w:cs="Times New Roman"/>
         </w:rPr>
         <w:t xml:space="preserve">Aitken, Sally N., Sam Yeaman, Jason A. Holliday, Tongli Wang, and Sierra Curtis-McLane. 2008. “Adaptation, migration or extirpation: climate change outcomes for tree populations.” </w:t>
       </w:r>
       <w:r>
         <w:rPr>
-          <w:rFonts w:ascii="Times New Roman" w:hAnsi="Times New Roman" w:cs="Times New Roman"/>
+          <w:rFonts w:cs="Times New Roman"/>
           <w:i/>
         </w:rPr>
         <w:t>Evolutionary Applications</w:t>
       </w:r>
       <w:r>
         <w:rPr>
-          <w:rFonts w:ascii="Times New Roman" w:hAnsi="Times New Roman" w:cs="Times New Roman"/>
+          <w:rFonts w:cs="Times New Roman"/>
         </w:rPr>
         <w:t xml:space="preserve"> 1 (1): 95–111. </w:t>
       </w:r>
@@ -1400,7 +1393,7 @@
       </w:hyperlink>
       <w:r>
         <w:rPr>
-          <w:rFonts w:ascii="Times New Roman" w:hAnsi="Times New Roman" w:cs="Times New Roman"/>
+          <w:rFonts w:cs="Times New Roman"/>
         </w:rPr>
         <w:t>.</w:t>
       </w:r>
@@ -2378,9 +2371,9 @@
     <w:basedOn w:val="Normal"/>
     <w:link w:val="BodyTextChar"/>
     <w:qFormat/>
-    <w:rsid w:val="00FE0A7B"/>
+    <w:rsid w:val="00385DCB"/>
     <w:pPr>
-      <w:spacing w:before="180" w:after="0" w:line="300" w:lineRule="auto"/>
+      <w:spacing w:before="180" w:after="0" w:line="360" w:lineRule="auto"/>
       <w:jc w:val="both"/>
     </w:pPr>
     <w:rPr>
@@ -2392,7 +2385,7 @@
     <w:basedOn w:val="BodyText"/>
     <w:next w:val="BodyText"/>
     <w:qFormat/>
-    <w:rsid w:val="00116B83"/>
+    <w:rsid w:val="00385DCB"/>
   </w:style>
   <w:style w:type="paragraph" w:customStyle="1" w:styleId="Compact">
     <w:name w:val="Compact"/>
@@ -2407,11 +2400,11 @@
     <w:basedOn w:val="Normal"/>
     <w:next w:val="BodyText"/>
     <w:qFormat/>
-    <w:rsid w:val="001B1340"/>
+    <w:rsid w:val="00DE117C"/>
     <w:pPr>
       <w:keepNext/>
       <w:keepLines/>
-      <w:spacing w:before="480" w:after="240"/>
+      <w:spacing w:before="480" w:after="400"/>
       <w:jc w:val="center"/>
     </w:pPr>
     <w:rPr>
@@ -2440,11 +2433,11 @@
     <w:name w:val="Author"/>
     <w:next w:val="BodyText"/>
     <w:qFormat/>
-    <w:rsid w:val="001A792D"/>
+    <w:rsid w:val="00483CD0"/>
     <w:pPr>
       <w:keepNext/>
       <w:keepLines/>
-      <w:jc w:val="center"/>
+      <w:spacing w:after="0" w:line="360" w:lineRule="auto"/>
     </w:pPr>
     <w:rPr>
       <w:rFonts w:ascii="Times New Roman" w:hAnsi="Times New Roman"/>
@@ -2469,16 +2462,15 @@
     <w:basedOn w:val="Normal"/>
     <w:next w:val="BodyText"/>
     <w:qFormat/>
-    <w:rsid w:val="00FE0A7B"/>
+    <w:rsid w:val="00483CD0"/>
     <w:pPr>
       <w:keepNext/>
       <w:keepLines/>
-      <w:spacing w:before="300" w:after="300"/>
+      <w:spacing w:before="600" w:after="300" w:line="300" w:lineRule="auto"/>
       <w:jc w:val="both"/>
     </w:pPr>
     <w:rPr>
       <w:rFonts w:ascii="Times New Roman" w:hAnsi="Times New Roman"/>
-      <w:sz w:val="22"/>
       <w:szCs w:val="20"/>
     </w:rPr>
   </w:style>
@@ -2486,9 +2478,9 @@
     <w:name w:val="Bibliography"/>
     <w:basedOn w:val="Normal"/>
     <w:qFormat/>
-    <w:rsid w:val="00116B83"/>
-    <w:rPr>
-      <w:rFonts w:ascii="Latin Modern Roman 9" w:hAnsi="Latin Modern Roman 9"/>
+    <w:rsid w:val="00591424"/>
+    <w:rPr>
+      <w:rFonts w:ascii="Times New Roman" w:hAnsi="Times New Roman"/>
       <w:sz w:val="22"/>
     </w:rPr>
   </w:style>
@@ -2575,8 +2567,9 @@
   <w:style w:type="paragraph" w:customStyle="1" w:styleId="ImageCaption">
     <w:name w:val="Image Caption"/>
     <w:basedOn w:val="Caption"/>
-    <w:rsid w:val="00103930"/>
+    <w:rsid w:val="003A0BE0"/>
     <w:pPr>
+      <w:spacing w:after="240"/>
       <w:jc w:val="both"/>
     </w:pPr>
     <w:rPr>
@@ -2600,9 +2593,10 @@
   <w:style w:type="paragraph" w:customStyle="1" w:styleId="CaptionedFigure">
     <w:name w:val="Captioned Figure"/>
     <w:basedOn w:val="Figure"/>
-    <w:rsid w:val="00D95103"/>
+    <w:rsid w:val="003A0BE0"/>
     <w:pPr>
       <w:keepNext/>
+      <w:spacing w:before="360" w:after="160"/>
       <w:jc w:val="center"/>
     </w:pPr>
   </w:style>
@@ -3043,7 +3037,7 @@
     <w:name w:val="Body Text Char"/>
     <w:basedOn w:val="DefaultParagraphFont"/>
     <w:link w:val="BodyText"/>
-    <w:rsid w:val="00FE0A7B"/>
+    <w:rsid w:val="00385DCB"/>
     <w:rPr>
       <w:rFonts w:ascii="Times New Roman" w:hAnsi="Times New Roman"/>
     </w:rPr>

</xml_diff>

<commit_message>
:art: update docx template
</commit_message>
<xml_diff>
--- a/manuscript/conf/template.docx
+++ b/manuscript/conf/template.docx
@@ -1382,7 +1382,7 @@
         </w:rPr>
         <w:t xml:space="preserve"> 1 (1): 95–111. </w:t>
       </w:r>
-      <w:hyperlink r:id="rId7">
+      <w:hyperlink r:id="rId8">
         <w:r>
           <w:rPr>
             <w:rStyle w:val="Hyperlink"/>
@@ -1478,7 +1478,7 @@
   <w:abstractNum w:abstractNumId="0" w15:restartNumberingAfterBreak="0">
     <w:nsid w:val="FFFFFF7C"/>
     <w:multiLevelType w:val="singleLevel"/>
-    <w:tmpl w:val="12269956"/>
+    <w:tmpl w:val="452AD04E"/>
     <w:lvl w:ilvl="0">
       <w:start w:val="1"/>
       <w:numFmt w:val="decimal"/>
@@ -1495,7 +1495,7 @@
   <w:abstractNum w:abstractNumId="1" w15:restartNumberingAfterBreak="0">
     <w:nsid w:val="FFFFFF7D"/>
     <w:multiLevelType w:val="singleLevel"/>
-    <w:tmpl w:val="12F6D714"/>
+    <w:tmpl w:val="DDD4C066"/>
     <w:lvl w:ilvl="0">
       <w:start w:val="1"/>
       <w:numFmt w:val="decimal"/>
@@ -1512,7 +1512,7 @@
   <w:abstractNum w:abstractNumId="2" w15:restartNumberingAfterBreak="0">
     <w:nsid w:val="FFFFFF7E"/>
     <w:multiLevelType w:val="singleLevel"/>
-    <w:tmpl w:val="B7CA46CA"/>
+    <w:tmpl w:val="A8405148"/>
     <w:lvl w:ilvl="0">
       <w:start w:val="1"/>
       <w:numFmt w:val="decimal"/>
@@ -1529,7 +1529,7 @@
   <w:abstractNum w:abstractNumId="3" w15:restartNumberingAfterBreak="0">
     <w:nsid w:val="FFFFFF7F"/>
     <w:multiLevelType w:val="singleLevel"/>
-    <w:tmpl w:val="32C62F30"/>
+    <w:tmpl w:val="A5B6E09A"/>
     <w:lvl w:ilvl="0">
       <w:start w:val="1"/>
       <w:numFmt w:val="decimal"/>
@@ -1546,7 +1546,7 @@
   <w:abstractNum w:abstractNumId="4" w15:restartNumberingAfterBreak="0">
     <w:nsid w:val="FFFFFF80"/>
     <w:multiLevelType w:val="singleLevel"/>
-    <w:tmpl w:val="DB665B8C"/>
+    <w:tmpl w:val="042EB0EA"/>
     <w:lvl w:ilvl="0">
       <w:start w:val="1"/>
       <w:numFmt w:val="bullet"/>
@@ -1566,7 +1566,7 @@
   <w:abstractNum w:abstractNumId="5" w15:restartNumberingAfterBreak="0">
     <w:nsid w:val="FFFFFF81"/>
     <w:multiLevelType w:val="singleLevel"/>
-    <w:tmpl w:val="5DE8E830"/>
+    <w:tmpl w:val="A6B64778"/>
     <w:lvl w:ilvl="0">
       <w:start w:val="1"/>
       <w:numFmt w:val="bullet"/>
@@ -1586,7 +1586,7 @@
   <w:abstractNum w:abstractNumId="6" w15:restartNumberingAfterBreak="0">
     <w:nsid w:val="FFFFFF82"/>
     <w:multiLevelType w:val="singleLevel"/>
-    <w:tmpl w:val="393AD3E8"/>
+    <w:tmpl w:val="56383D7A"/>
     <w:lvl w:ilvl="0">
       <w:start w:val="1"/>
       <w:numFmt w:val="bullet"/>
@@ -1606,7 +1606,7 @@
   <w:abstractNum w:abstractNumId="7" w15:restartNumberingAfterBreak="0">
     <w:nsid w:val="FFFFFF83"/>
     <w:multiLevelType w:val="singleLevel"/>
-    <w:tmpl w:val="E7CAEEE8"/>
+    <w:tmpl w:val="00646572"/>
     <w:lvl w:ilvl="0">
       <w:start w:val="1"/>
       <w:numFmt w:val="bullet"/>
@@ -1626,7 +1626,7 @@
   <w:abstractNum w:abstractNumId="8" w15:restartNumberingAfterBreak="0">
     <w:nsid w:val="FFFFFF88"/>
     <w:multiLevelType w:val="singleLevel"/>
-    <w:tmpl w:val="BE6CAD10"/>
+    <w:tmpl w:val="2E62D800"/>
     <w:lvl w:ilvl="0">
       <w:start w:val="1"/>
       <w:numFmt w:val="decimal"/>
@@ -1643,7 +1643,7 @@
   <w:abstractNum w:abstractNumId="9" w15:restartNumberingAfterBreak="0">
     <w:nsid w:val="FFFFFF89"/>
     <w:multiLevelType w:val="singleLevel"/>
-    <w:tmpl w:val="E362CB9E"/>
+    <w:tmpl w:val="290E4654"/>
     <w:lvl w:ilvl="0">
       <w:start w:val="1"/>
       <w:numFmt w:val="bullet"/>
@@ -2233,7 +2233,7 @@
     <w:uiPriority w:val="9"/>
     <w:unhideWhenUsed/>
     <w:qFormat/>
-    <w:rsid w:val="00073B42"/>
+    <w:rsid w:val="00C46A21"/>
     <w:pPr>
       <w:keepNext/>
       <w:keepLines/>
@@ -2241,7 +2241,7 @@
       <w:outlineLvl w:val="3"/>
     </w:pPr>
     <w:rPr>
-      <w:rFonts w:ascii="Latin Modern Roman 9" w:eastAsiaTheme="majorEastAsia" w:hAnsi="Latin Modern Roman 9" w:cstheme="majorBidi"/>
+      <w:rFonts w:ascii="Times New Roman" w:eastAsiaTheme="majorEastAsia" w:hAnsi="Times New Roman" w:cstheme="majorBidi"/>
       <w:b/>
       <w:bCs/>
       <w:color w:val="000000" w:themeColor="text1"/>
@@ -2254,6 +2254,7 @@
     <w:uiPriority w:val="9"/>
     <w:unhideWhenUsed/>
     <w:qFormat/>
+    <w:rsid w:val="00C46A21"/>
     <w:pPr>
       <w:keepNext/>
       <w:keepLines/>
@@ -2261,10 +2262,10 @@
       <w:outlineLvl w:val="4"/>
     </w:pPr>
     <w:rPr>
-      <w:rFonts w:asciiTheme="majorHAnsi" w:eastAsiaTheme="majorEastAsia" w:hAnsiTheme="majorHAnsi" w:cstheme="majorBidi"/>
+      <w:rFonts w:ascii="Times New Roman" w:eastAsiaTheme="majorEastAsia" w:hAnsi="Times New Roman" w:cstheme="majorBidi"/>
       <w:i/>
       <w:iCs/>
-      <w:color w:val="4F81BD" w:themeColor="accent1"/>
+      <w:color w:val="000000" w:themeColor="text1"/>
     </w:rPr>
   </w:style>
   <w:style w:type="paragraph" w:styleId="Heading6">
@@ -3400,4 +3401,16 @@
   </a:objectDefaults>
   <a:extraClrSchemeLst/>
 </a:theme>
+</file>
+
+<file path=customXml/item1.xml><?xml version="1.0" encoding="utf-8"?>
+<b:Sources xmlns:b="http://schemas.openxmlformats.org/officeDocument/2006/bibliography" xmlns="http://schemas.openxmlformats.org/officeDocument/2006/bibliography" SelectedStyle="/APASixthEditionOfficeOnline.xsl" StyleName="APA" Version="6"/>
+</file>
+
+<file path=customXml/itemProps1.xml><?xml version="1.0" encoding="utf-8"?>
+<ds:datastoreItem xmlns:ds="http://schemas.openxmlformats.org/officeDocument/2006/customXml" ds:itemID="{2671586C-646F-8C41-B67D-678801984FBA}">
+  <ds:schemaRefs>
+    <ds:schemaRef ds:uri="http://schemas.openxmlformats.org/officeDocument/2006/bibliography"/>
+  </ds:schemaRefs>
+</ds:datastoreItem>
 </file>
</xml_diff>